<commit_message>
feat : create otchet LAB2
</commit_message>
<xml_diff>
--- a/Doing_Lab_1/OAP_LAB_1.docx
+++ b/Doing_Lab_1/OAP_LAB_1.docx
@@ -68,7 +68,7 @@
                           </pic:cNvPicPr>
                         </pic:nvPicPr>
                         <pic:blipFill>
-                          <a:blip r:embed="rId6" cstate="print">
+                          <a:blip r:embed="rId8" cstate="print">
                             <a:extLst>
                               <a:ext uri="{28A0092B-C50C-407E-A947-70E740481C1C}">
                                 <a14:useLocalDpi xmlns:a14="http://schemas.microsoft.com/office/drawing/2010/main" val="0"/>
@@ -438,15 +438,7 @@
         <w:t>по курсу «</w:t>
       </w:r>
       <w:r>
-        <w:t xml:space="preserve">Основы автоматизированного проектирования </w:t>
-      </w:r>
-      <w:proofErr w:type="spellStart"/>
-      <w:r>
-        <w:t>мехатронных</w:t>
-      </w:r>
-      <w:proofErr w:type="spellEnd"/>
-      <w:r>
-        <w:t xml:space="preserve"> и робототехнических систем</w:t>
+        <w:t>Основы автоматизированного проектирования мехатронных и робототехнических систем</w:t>
       </w:r>
       <w:r>
         <w:rPr>
@@ -846,6 +838,7 @@
       </w:pPr>
       <w:r>
         <w:rPr>
+          <w:noProof/>
           <w:szCs w:val="28"/>
         </w:rPr>
         <w:drawing>
@@ -864,7 +857,7 @@
                     <pic:cNvPicPr/>
                   </pic:nvPicPr>
                   <pic:blipFill>
-                    <a:blip r:embed="rId7"/>
+                    <a:blip r:embed="rId9"/>
                     <a:stretch>
                       <a:fillRect/>
                     </a:stretch>
@@ -984,6 +977,7 @@
       </w:pPr>
       <w:r>
         <w:rPr>
+          <w:noProof/>
           <w:szCs w:val="28"/>
         </w:rPr>
         <w:drawing>
@@ -1002,7 +996,7 @@
                     <pic:cNvPicPr/>
                   </pic:nvPicPr>
                   <pic:blipFill>
-                    <a:blip r:embed="rId8"/>
+                    <a:blip r:embed="rId10"/>
                     <a:stretch>
                       <a:fillRect/>
                     </a:stretch>
@@ -1132,7 +1126,7 @@
                     <pic:cNvPicPr/>
                   </pic:nvPicPr>
                   <pic:blipFill>
-                    <a:blip r:embed="rId9"/>
+                    <a:blip r:embed="rId11"/>
                     <a:stretch>
                       <a:fillRect/>
                     </a:stretch>
@@ -1272,7 +1266,7 @@
                     <pic:cNvPicPr/>
                   </pic:nvPicPr>
                   <pic:blipFill>
-                    <a:blip r:embed="rId10"/>
+                    <a:blip r:embed="rId12"/>
                     <a:stretch>
                       <a:fillRect/>
                     </a:stretch>
@@ -1402,7 +1396,7 @@
                     <pic:cNvPicPr/>
                   </pic:nvPicPr>
                   <pic:blipFill>
-                    <a:blip r:embed="rId11"/>
+                    <a:blip r:embed="rId13"/>
                     <a:stretch>
                       <a:fillRect/>
                     </a:stretch>
@@ -1578,6 +1572,7 @@
       </w:pPr>
       <w:r>
         <w:rPr>
+          <w:noProof/>
           <w:szCs w:val="28"/>
         </w:rPr>
         <w:lastRenderedPageBreak/>
@@ -1597,7 +1592,7 @@
                     <pic:cNvPicPr/>
                   </pic:nvPicPr>
                   <pic:blipFill>
-                    <a:blip r:embed="rId12"/>
+                    <a:blip r:embed="rId14"/>
                     <a:stretch>
                       <a:fillRect/>
                     </a:stretch>
@@ -1726,6 +1721,7 @@
       </w:pPr>
       <w:r>
         <w:rPr>
+          <w:noProof/>
           <w:szCs w:val="28"/>
         </w:rPr>
         <w:drawing>
@@ -1744,7 +1740,7 @@
                     <pic:cNvPicPr/>
                   </pic:nvPicPr>
                   <pic:blipFill>
-                    <a:blip r:embed="rId13"/>
+                    <a:blip r:embed="rId15"/>
                     <a:stretch>
                       <a:fillRect/>
                     </a:stretch>
@@ -1883,6 +1879,7 @@
       </w:pPr>
       <w:r>
         <w:rPr>
+          <w:noProof/>
           <w:szCs w:val="28"/>
         </w:rPr>
         <w:drawing>
@@ -1901,7 +1898,7 @@
                     <pic:cNvPicPr/>
                   </pic:nvPicPr>
                   <pic:blipFill>
-                    <a:blip r:embed="rId14"/>
+                    <a:blip r:embed="rId16"/>
                     <a:stretch>
                       <a:fillRect/>
                     </a:stretch>
@@ -2012,6 +2009,7 @@
       </w:pPr>
       <w:r>
         <w:rPr>
+          <w:noProof/>
           <w:szCs w:val="28"/>
         </w:rPr>
         <w:lastRenderedPageBreak/>
@@ -2031,7 +2029,7 @@
                     <pic:cNvPicPr/>
                   </pic:nvPicPr>
                   <pic:blipFill>
-                    <a:blip r:embed="rId15"/>
+                    <a:blip r:embed="rId17"/>
                     <a:stretch>
                       <a:fillRect/>
                     </a:stretch>
@@ -2212,7 +2210,6 @@
         </w:rPr>
         <w:t xml:space="preserve">; </w:t>
       </w:r>
-      <w:proofErr w:type="spellStart"/>
       <w:r>
         <w:rPr>
           <w:szCs w:val="28"/>
@@ -2220,7 +2217,6 @@
         </w:rPr>
         <w:t>kv</w:t>
       </w:r>
-      <w:proofErr w:type="spellEnd"/>
       <w:r>
         <w:rPr>
           <w:szCs w:val="28"/>
@@ -2265,6 +2261,7 @@
       </w:pPr>
       <w:r>
         <w:rPr>
+          <w:noProof/>
           <w:szCs w:val="28"/>
         </w:rPr>
         <w:drawing>
@@ -2283,7 +2280,7 @@
                     <pic:cNvPicPr/>
                   </pic:nvPicPr>
                   <pic:blipFill>
-                    <a:blip r:embed="rId16"/>
+                    <a:blip r:embed="rId18"/>
                     <a:stretch>
                       <a:fillRect/>
                     </a:stretch>
@@ -2394,6 +2391,7 @@
       </w:pPr>
       <w:r>
         <w:rPr>
+          <w:noProof/>
           <w:szCs w:val="28"/>
         </w:rPr>
         <w:lastRenderedPageBreak/>
@@ -2413,7 +2411,7 @@
                     <pic:cNvPicPr/>
                   </pic:nvPicPr>
                   <pic:blipFill>
-                    <a:blip r:embed="rId17"/>
+                    <a:blip r:embed="rId19"/>
                     <a:stretch>
                       <a:fillRect/>
                     </a:stretch>
@@ -2577,7 +2575,7 @@
                     <pic:cNvPicPr/>
                   </pic:nvPicPr>
                   <pic:blipFill>
-                    <a:blip r:embed="rId18"/>
+                    <a:blip r:embed="rId20"/>
                     <a:stretch>
                       <a:fillRect/>
                     </a:stretch>
@@ -2727,7 +2725,7 @@
                     <pic:cNvPicPr/>
                   </pic:nvPicPr>
                   <pic:blipFill>
-                    <a:blip r:embed="rId19"/>
+                    <a:blip r:embed="rId21"/>
                     <a:stretch>
                       <a:fillRect/>
                     </a:stretch>
@@ -2866,7 +2864,7 @@
                     <pic:cNvPicPr/>
                   </pic:nvPicPr>
                   <pic:blipFill>
-                    <a:blip r:embed="rId20"/>
+                    <a:blip r:embed="rId22"/>
                     <a:stretch>
                       <a:fillRect/>
                     </a:stretch>
@@ -2984,13 +2982,107 @@
       </w:r>
     </w:p>
     <w:sectPr>
+      <w:footerReference w:type="default" r:id="rId23"/>
       <w:pgSz w:w="11906" w:h="16838"/>
       <w:pgMar w:top="1134" w:right="850" w:bottom="1134" w:left="1701" w:header="708" w:footer="708" w:gutter="0"/>
       <w:cols w:space="708"/>
-      <w:docGrid w:linePitch="360"/>
+      <w:titlePg/>
+      <w:docGrid w:linePitch="381"/>
     </w:sectPr>
   </w:body>
 </w:document>
+</file>
+
+<file path=word/endnotes.xml><?xml version="1.0" encoding="utf-8"?>
+<w:endnotes xmlns:wpc="http://schemas.microsoft.com/office/word/2010/wordprocessingCanvas" xmlns:cx="http://schemas.microsoft.com/office/drawing/2014/chartex" xmlns:cx1="http://schemas.microsoft.com/office/drawing/2015/9/8/chartex" xmlns:cx2="http://schemas.microsoft.com/office/drawing/2015/10/21/chartex" xmlns:cx3="http://schemas.microsoft.com/office/drawing/2016/5/9/chartex" xmlns:cx4="http://schemas.microsoft.com/office/drawing/2016/5/10/chartex" xmlns:cx5="http://schemas.microsoft.com/office/drawing/2016/5/11/chartex" xmlns:cx6="http://schemas.microsoft.com/office/drawing/2016/5/12/chartex" xmlns:cx7="http://schemas.microsoft.com/office/drawing/2016/5/13/chartex" xmlns:cx8="http://schemas.microsoft.com/office/drawing/2016/5/14/chartex" xmlns:mc="http://schemas.openxmlformats.org/markup-compatibility/2006" xmlns:aink="http://schemas.microsoft.com/office/drawing/2016/ink" xmlns:am3d="http://schemas.microsoft.com/office/drawing/2017/model3d" xmlns:o="urn:schemas-microsoft-com:office:office" xmlns:oel="http://schemas.microsoft.com/office/2019/extlst" xmlns:r="http://schemas.openxmlformats.org/officeDocument/2006/relationships" xmlns:m="http://schemas.openxmlformats.org/officeDocument/2006/math" xmlns:v="urn:schemas-microsoft-com:vml" xmlns:wp14="http://schemas.microsoft.com/office/word/2010/wordprocessingDrawing" xmlns:wp="http://schemas.openxmlformats.org/drawingml/2006/wordprocessingDrawing" xmlns:w10="urn:schemas-microsoft-com:office:word" xmlns:w="http://schemas.openxmlformats.org/wordprocessingml/2006/main" xmlns:w14="http://schemas.microsoft.com/office/word/2010/wordml" xmlns:w15="http://schemas.microsoft.com/office/word/2012/wordml" xmlns:w16cex="http://schemas.microsoft.com/office/word/2018/wordml/cex" xmlns:w16cid="http://schemas.microsoft.com/office/word/2016/wordml/cid" xmlns:w16="http://schemas.microsoft.com/office/word/2018/wordml" xmlns:w16du="http://schemas.microsoft.com/office/word/2023/wordml/word16du" xmlns:w16sdtdh="http://schemas.microsoft.com/office/word/2020/wordml/sdtdatahash" xmlns:w16se="http://schemas.microsoft.com/office/word/2015/wordml/symex" xmlns:wpg="http://schemas.microsoft.com/office/word/2010/wordprocessingGroup" xmlns:wpi="http://schemas.microsoft.com/office/word/2010/wordprocessingInk" xmlns:wne="http://schemas.microsoft.com/office/word/2006/wordml" xmlns:wps="http://schemas.microsoft.com/office/word/2010/wordprocessingShape" mc:Ignorable="w14 w15 w16se w16cid w16 w16cex w16sdtdh w16du wp14">
+  <w:endnote w:type="separator" w:id="-1">
+    <w:p>
+      <w:pPr>
+        <w:spacing w:after="0" w:line="240" w:lineRule="auto"/>
+      </w:pPr>
+      <w:r>
+        <w:separator/>
+      </w:r>
+    </w:p>
+  </w:endnote>
+  <w:endnote w:type="continuationSeparator" w:id="0">
+    <w:p>
+      <w:pPr>
+        <w:spacing w:after="0" w:line="240" w:lineRule="auto"/>
+      </w:pPr>
+      <w:r>
+        <w:continuationSeparator/>
+      </w:r>
+    </w:p>
+  </w:endnote>
+</w:endnotes>
+</file>
+
+<file path=word/footer1.xml><?xml version="1.0" encoding="utf-8"?>
+<w:ftr xmlns:wpc="http://schemas.microsoft.com/office/word/2010/wordprocessingCanvas" xmlns:cx="http://schemas.microsoft.com/office/drawing/2014/chartex" xmlns:cx1="http://schemas.microsoft.com/office/drawing/2015/9/8/chartex" xmlns:cx2="http://schemas.microsoft.com/office/drawing/2015/10/21/chartex" xmlns:cx3="http://schemas.microsoft.com/office/drawing/2016/5/9/chartex" xmlns:cx4="http://schemas.microsoft.com/office/drawing/2016/5/10/chartex" xmlns:cx5="http://schemas.microsoft.com/office/drawing/2016/5/11/chartex" xmlns:cx6="http://schemas.microsoft.com/office/drawing/2016/5/12/chartex" xmlns:cx7="http://schemas.microsoft.com/office/drawing/2016/5/13/chartex" xmlns:cx8="http://schemas.microsoft.com/office/drawing/2016/5/14/chartex" xmlns:mc="http://schemas.openxmlformats.org/markup-compatibility/2006" xmlns:aink="http://schemas.microsoft.com/office/drawing/2016/ink" xmlns:am3d="http://schemas.microsoft.com/office/drawing/2017/model3d" xmlns:o="urn:schemas-microsoft-com:office:office" xmlns:oel="http://schemas.microsoft.com/office/2019/extlst" xmlns:r="http://schemas.openxmlformats.org/officeDocument/2006/relationships" xmlns:m="http://schemas.openxmlformats.org/officeDocument/2006/math" xmlns:v="urn:schemas-microsoft-com:vml" xmlns:wp14="http://schemas.microsoft.com/office/word/2010/wordprocessingDrawing" xmlns:wp="http://schemas.openxmlformats.org/drawingml/2006/wordprocessingDrawing" xmlns:w10="urn:schemas-microsoft-com:office:word" xmlns:w="http://schemas.openxmlformats.org/wordprocessingml/2006/main" xmlns:w14="http://schemas.microsoft.com/office/word/2010/wordml" xmlns:w15="http://schemas.microsoft.com/office/word/2012/wordml" xmlns:w16cex="http://schemas.microsoft.com/office/word/2018/wordml/cex" xmlns:w16cid="http://schemas.microsoft.com/office/word/2016/wordml/cid" xmlns:w16="http://schemas.microsoft.com/office/word/2018/wordml" xmlns:w16du="http://schemas.microsoft.com/office/word/2023/wordml/word16du" xmlns:w16sdtdh="http://schemas.microsoft.com/office/word/2020/wordml/sdtdatahash" xmlns:w16se="http://schemas.microsoft.com/office/word/2015/wordml/symex" xmlns:wpg="http://schemas.microsoft.com/office/word/2010/wordprocessingGroup" xmlns:wpi="http://schemas.microsoft.com/office/word/2010/wordprocessingInk" xmlns:wne="http://schemas.microsoft.com/office/word/2006/wordml" xmlns:wps="http://schemas.microsoft.com/office/word/2010/wordprocessingShape" mc:Ignorable="w14 w15 w16se w16cid w16 w16cex w16sdtdh w16du wp14">
+  <w:sdt>
+    <w:sdtPr>
+      <w:id w:val="570934267"/>
+      <w:docPartObj>
+        <w:docPartGallery w:val="Page Numbers (Bottom of Page)"/>
+        <w:docPartUnique/>
+      </w:docPartObj>
+    </w:sdtPr>
+    <w:sdtContent>
+      <w:p>
+        <w:pPr>
+          <w:pStyle w:val="a7"/>
+          <w:jc w:val="center"/>
+        </w:pPr>
+        <w:r>
+          <w:fldChar w:fldCharType="begin"/>
+        </w:r>
+        <w:r>
+          <w:instrText>PAGE   \* MERGEFORMAT</w:instrText>
+        </w:r>
+        <w:r>
+          <w:fldChar w:fldCharType="separate"/>
+        </w:r>
+        <w:r>
+          <w:t>2</w:t>
+        </w:r>
+        <w:r>
+          <w:fldChar w:fldCharType="end"/>
+        </w:r>
+      </w:p>
+    </w:sdtContent>
+  </w:sdt>
+  <w:p>
+    <w:pPr>
+      <w:pStyle w:val="a7"/>
+    </w:pPr>
+  </w:p>
+</w:ftr>
+</file>
+
+<file path=word/footnotes.xml><?xml version="1.0" encoding="utf-8"?>
+<w:footnotes xmlns:wpc="http://schemas.microsoft.com/office/word/2010/wordprocessingCanvas" xmlns:cx="http://schemas.microsoft.com/office/drawing/2014/chartex" xmlns:cx1="http://schemas.microsoft.com/office/drawing/2015/9/8/chartex" xmlns:cx2="http://schemas.microsoft.com/office/drawing/2015/10/21/chartex" xmlns:cx3="http://schemas.microsoft.com/office/drawing/2016/5/9/chartex" xmlns:cx4="http://schemas.microsoft.com/office/drawing/2016/5/10/chartex" xmlns:cx5="http://schemas.microsoft.com/office/drawing/2016/5/11/chartex" xmlns:cx6="http://schemas.microsoft.com/office/drawing/2016/5/12/chartex" xmlns:cx7="http://schemas.microsoft.com/office/drawing/2016/5/13/chartex" xmlns:cx8="http://schemas.microsoft.com/office/drawing/2016/5/14/chartex" xmlns:mc="http://schemas.openxmlformats.org/markup-compatibility/2006" xmlns:aink="http://schemas.microsoft.com/office/drawing/2016/ink" xmlns:am3d="http://schemas.microsoft.com/office/drawing/2017/model3d" xmlns:o="urn:schemas-microsoft-com:office:office" xmlns:oel="http://schemas.microsoft.com/office/2019/extlst" xmlns:r="http://schemas.openxmlformats.org/officeDocument/2006/relationships" xmlns:m="http://schemas.openxmlformats.org/officeDocument/2006/math" xmlns:v="urn:schemas-microsoft-com:vml" xmlns:wp14="http://schemas.microsoft.com/office/word/2010/wordprocessingDrawing" xmlns:wp="http://schemas.openxmlformats.org/drawingml/2006/wordprocessingDrawing" xmlns:w10="urn:schemas-microsoft-com:office:word" xmlns:w="http://schemas.openxmlformats.org/wordprocessingml/2006/main" xmlns:w14="http://schemas.microsoft.com/office/word/2010/wordml" xmlns:w15="http://schemas.microsoft.com/office/word/2012/wordml" xmlns:w16cex="http://schemas.microsoft.com/office/word/2018/wordml/cex" xmlns:w16cid="http://schemas.microsoft.com/office/word/2016/wordml/cid" xmlns:w16="http://schemas.microsoft.com/office/word/2018/wordml" xmlns:w16du="http://schemas.microsoft.com/office/word/2023/wordml/word16du" xmlns:w16sdtdh="http://schemas.microsoft.com/office/word/2020/wordml/sdtdatahash" xmlns:w16se="http://schemas.microsoft.com/office/word/2015/wordml/symex" xmlns:wpg="http://schemas.microsoft.com/office/word/2010/wordprocessingGroup" xmlns:wpi="http://schemas.microsoft.com/office/word/2010/wordprocessingInk" xmlns:wne="http://schemas.microsoft.com/office/word/2006/wordml" xmlns:wps="http://schemas.microsoft.com/office/word/2010/wordprocessingShape" mc:Ignorable="w14 w15 w16se w16cid w16 w16cex w16sdtdh w16du wp14">
+  <w:footnote w:type="separator" w:id="-1">
+    <w:p>
+      <w:pPr>
+        <w:spacing w:after="0" w:line="240" w:lineRule="auto"/>
+      </w:pPr>
+      <w:r>
+        <w:separator/>
+      </w:r>
+    </w:p>
+  </w:footnote>
+  <w:footnote w:type="continuationSeparator" w:id="0">
+    <w:p>
+      <w:pPr>
+        <w:spacing w:after="0" w:line="240" w:lineRule="auto"/>
+      </w:pPr>
+      <w:r>
+        <w:continuationSeparator/>
+      </w:r>
+    </w:p>
+  </w:footnote>
+</w:footnotes>
 </file>
 
 <file path=word/numbering.xml><?xml version="1.0" encoding="utf-8"?>
@@ -3515,6 +3607,7 @@
   <w:style w:type="character" w:default="1" w:styleId="a0">
     <w:name w:val="Default Paragraph Font"/>
     <w:uiPriority w:val="1"/>
+    <w:semiHidden/>
     <w:unhideWhenUsed/>
   </w:style>
   <w:style w:type="table" w:default="1" w:styleId="a1">
@@ -3580,6 +3673,50 @@
       <w:sz w:val="18"/>
       <w:szCs w:val="18"/>
     </w:rPr>
+  </w:style>
+  <w:style w:type="paragraph" w:styleId="a5">
+    <w:name w:val="header"/>
+    <w:basedOn w:val="a"/>
+    <w:link w:val="a6"/>
+    <w:uiPriority w:val="99"/>
+    <w:unhideWhenUsed/>
+    <w:rsid w:val="004606F9"/>
+    <w:pPr>
+      <w:tabs>
+        <w:tab w:val="center" w:pos="4677"/>
+        <w:tab w:val="right" w:pos="9355"/>
+      </w:tabs>
+      <w:spacing w:after="0" w:line="240" w:lineRule="auto"/>
+    </w:pPr>
+  </w:style>
+  <w:style w:type="character" w:customStyle="1" w:styleId="a6">
+    <w:name w:val="Верхний колонтитул Знак"/>
+    <w:basedOn w:val="a0"/>
+    <w:link w:val="a5"/>
+    <w:uiPriority w:val="99"/>
+    <w:rsid w:val="004606F9"/>
+  </w:style>
+  <w:style w:type="paragraph" w:styleId="a7">
+    <w:name w:val="footer"/>
+    <w:basedOn w:val="a"/>
+    <w:link w:val="a8"/>
+    <w:uiPriority w:val="99"/>
+    <w:unhideWhenUsed/>
+    <w:rsid w:val="004606F9"/>
+    <w:pPr>
+      <w:tabs>
+        <w:tab w:val="center" w:pos="4677"/>
+        <w:tab w:val="right" w:pos="9355"/>
+      </w:tabs>
+      <w:spacing w:after="0" w:line="240" w:lineRule="auto"/>
+    </w:pPr>
+  </w:style>
+  <w:style w:type="character" w:customStyle="1" w:styleId="a8">
+    <w:name w:val="Нижний колонтитул Знак"/>
+    <w:basedOn w:val="a0"/>
+    <w:link w:val="a7"/>
+    <w:uiPriority w:val="99"/>
+    <w:rsid w:val="004606F9"/>
   </w:style>
 </w:styles>
 </file>

</xml_diff>

<commit_message>
feat : 3 version of gearbox
</commit_message>
<xml_diff>
--- a/Doing_Lab_1/OAP_LAB_1.docx
+++ b/Doing_Lab_1/OAP_LAB_1.docx
@@ -438,7 +438,15 @@
         <w:t>по курсу «</w:t>
       </w:r>
       <w:r>
-        <w:t>Основы автоматизированного проектирования мехатронных и робототехнических систем</w:t>
+        <w:t xml:space="preserve">Основы автоматизированного проектирования </w:t>
+      </w:r>
+      <w:proofErr w:type="spellStart"/>
+      <w:r>
+        <w:t>мехатронных</w:t>
+      </w:r>
+      <w:proofErr w:type="spellEnd"/>
+      <w:r>
+        <w:t xml:space="preserve"> и робототехнических систем</w:t>
       </w:r>
       <w:r>
         <w:rPr>
@@ -1092,7 +1100,27 @@
           <w:sz w:val="24"/>
           <w:szCs w:val="24"/>
         </w:rPr>
-        <w:t>, реализация субсистемы ДПТ</w:t>
+        <w:t xml:space="preserve">, реализация </w:t>
+      </w:r>
+      <w:proofErr w:type="spellStart"/>
+      <w:r>
+        <w:rPr>
+          <w:i w:val="0"/>
+          <w:iCs w:val="0"/>
+          <w:sz w:val="24"/>
+          <w:szCs w:val="24"/>
+        </w:rPr>
+        <w:t>субсистемы</w:t>
+      </w:r>
+      <w:proofErr w:type="spellEnd"/>
+      <w:r>
+        <w:rPr>
+          <w:i w:val="0"/>
+          <w:iCs w:val="0"/>
+          <w:sz w:val="24"/>
+          <w:szCs w:val="24"/>
+        </w:rPr>
+        <w:t xml:space="preserve"> ДПТ</w:t>
       </w:r>
     </w:p>
     <w:p>
@@ -2210,6 +2238,7 @@
         </w:rPr>
         <w:t xml:space="preserve">; </w:t>
       </w:r>
+      <w:proofErr w:type="spellStart"/>
       <w:r>
         <w:rPr>
           <w:szCs w:val="28"/>
@@ -2217,6 +2246,7 @@
         </w:rPr>
         <w:t>kv</w:t>
       </w:r>
+      <w:proofErr w:type="spellEnd"/>
       <w:r>
         <w:rPr>
           <w:szCs w:val="28"/>
@@ -2234,19 +2264,53 @@
           <w:lang w:val="en-US"/>
         </w:rPr>
       </w:pPr>
+      <w:proofErr w:type="spellStart"/>
       <w:r>
         <w:rPr>
           <w:szCs w:val="28"/>
           <w:lang w:val="en-US"/>
         </w:rPr>
-        <w:t xml:space="preserve">Получившиеся </w:t>
-      </w:r>
+        <w:t>Получившиеся</w:t>
+      </w:r>
+      <w:proofErr w:type="spellEnd"/>
       <w:r>
         <w:rPr>
           <w:szCs w:val="28"/>
           <w:lang w:val="en-US"/>
         </w:rPr>
-        <w:t>контрольные значения:</w:t>
+        <w:t xml:space="preserve"> </w:t>
+      </w:r>
+      <w:proofErr w:type="spellStart"/>
+      <w:r>
+        <w:rPr>
+          <w:szCs w:val="28"/>
+          <w:lang w:val="en-US"/>
+        </w:rPr>
+        <w:t>контрольные</w:t>
+      </w:r>
+      <w:proofErr w:type="spellEnd"/>
+      <w:r>
+        <w:rPr>
+          <w:szCs w:val="28"/>
+          <w:lang w:val="en-US"/>
+        </w:rPr>
+        <w:t xml:space="preserve"> </w:t>
+      </w:r>
+      <w:proofErr w:type="spellStart"/>
+      <w:r>
+        <w:rPr>
+          <w:szCs w:val="28"/>
+          <w:lang w:val="en-US"/>
+        </w:rPr>
+        <w:t>значения</w:t>
+      </w:r>
+      <w:proofErr w:type="spellEnd"/>
+      <w:r>
+        <w:rPr>
+          <w:szCs w:val="28"/>
+          <w:lang w:val="en-US"/>
+        </w:rPr>
+        <w:t>:</w:t>
       </w:r>
     </w:p>
     <w:p>
@@ -2607,7 +2671,6 @@
           <w:iCs w:val="0"/>
           <w:sz w:val="24"/>
           <w:szCs w:val="24"/>
-          <w:lang w:val="en-US"/>
         </w:rPr>
       </w:pPr>
       <w:r>

</xml_diff>